<commit_message>
Update Logbook- Kirollos Ghobrial.docx
</commit_message>
<xml_diff>
--- a/Logbooks/Logbook- Kirollos Ghobrial.docx
+++ b/Logbooks/Logbook- Kirollos Ghobrial.docx
@@ -1497,7 +1497,31 @@
           <w:szCs w:val="24"/>
           <w:lang w:eastAsia="sv-SE"/>
         </w:rPr>
-        <w:t xml:space="preserve"> robot updates.</w:t>
+        <w:t xml:space="preserve"> robot </w:t>
+      </w:r>
+      <w:proofErr w:type="spellStart"/>
+      <w:r>
+        <w:rPr>
+          <w:rFonts w:ascii="Times New Roman" w:eastAsia="Times New Roman" w:hAnsi="Times New Roman" w:cs="Times New Roman"/>
+          <w:b/>
+          <w:bCs/>
+          <w:sz w:val="24"/>
+          <w:szCs w:val="24"/>
+          <w:lang w:eastAsia="sv-SE"/>
+        </w:rPr>
+        <w:t>updates</w:t>
+      </w:r>
+      <w:proofErr w:type="spellEnd"/>
+      <w:r>
+        <w:rPr>
+          <w:rFonts w:ascii="Times New Roman" w:eastAsia="Times New Roman" w:hAnsi="Times New Roman" w:cs="Times New Roman"/>
+          <w:b/>
+          <w:bCs/>
+          <w:sz w:val="24"/>
+          <w:szCs w:val="24"/>
+          <w:lang w:eastAsia="sv-SE"/>
+        </w:rPr>
+        <w:t>.</w:t>
       </w:r>
     </w:p>
     <w:p>
@@ -2284,7 +2308,27 @@
           <w:szCs w:val="24"/>
           <w:lang w:eastAsia="sv-SE"/>
         </w:rPr>
-        <w:t xml:space="preserve"> the Mower team</w:t>
+        <w:t xml:space="preserve"> the </w:t>
+      </w:r>
+      <w:proofErr w:type="spellStart"/>
+      <w:r>
+        <w:rPr>
+          <w:rFonts w:ascii="Times New Roman" w:eastAsia="Times New Roman" w:hAnsi="Times New Roman" w:cs="Times New Roman"/>
+          <w:sz w:val="24"/>
+          <w:szCs w:val="24"/>
+          <w:lang w:eastAsia="sv-SE"/>
+        </w:rPr>
+        <w:t>Mower</w:t>
+      </w:r>
+      <w:proofErr w:type="spellEnd"/>
+      <w:r>
+        <w:rPr>
+          <w:rFonts w:ascii="Times New Roman" w:eastAsia="Times New Roman" w:hAnsi="Times New Roman" w:cs="Times New Roman"/>
+          <w:sz w:val="24"/>
+          <w:szCs w:val="24"/>
+          <w:lang w:eastAsia="sv-SE"/>
+        </w:rPr>
+        <w:t xml:space="preserve"> team</w:t>
       </w:r>
     </w:p>
     <w:p>
@@ -2615,7 +2659,27 @@
           <w:szCs w:val="24"/>
           <w:lang w:eastAsia="sv-SE"/>
         </w:rPr>
-        <w:t xml:space="preserve"> to GitHub.</w:t>
+        <w:t xml:space="preserve"> to </w:t>
+      </w:r>
+      <w:proofErr w:type="spellStart"/>
+      <w:r>
+        <w:rPr>
+          <w:rFonts w:ascii="Times New Roman" w:eastAsia="Times New Roman" w:hAnsi="Times New Roman" w:cs="Times New Roman"/>
+          <w:sz w:val="24"/>
+          <w:szCs w:val="24"/>
+          <w:lang w:eastAsia="sv-SE"/>
+        </w:rPr>
+        <w:t>GitHub</w:t>
+      </w:r>
+      <w:proofErr w:type="spellEnd"/>
+      <w:r>
+        <w:rPr>
+          <w:rFonts w:ascii="Times New Roman" w:eastAsia="Times New Roman" w:hAnsi="Times New Roman" w:cs="Times New Roman"/>
+          <w:sz w:val="24"/>
+          <w:szCs w:val="24"/>
+          <w:lang w:eastAsia="sv-SE"/>
+        </w:rPr>
+        <w:t>.</w:t>
       </w:r>
     </w:p>
     <w:p>
@@ -2953,7 +3017,31 @@
           <w:szCs w:val="24"/>
           <w:lang w:eastAsia="sv-SE"/>
         </w:rPr>
-        <w:t xml:space="preserve"> the Mower </w:t>
+        <w:t xml:space="preserve"> the </w:t>
+      </w:r>
+      <w:proofErr w:type="spellStart"/>
+      <w:r>
+        <w:rPr>
+          <w:rFonts w:ascii="Times New Roman" w:eastAsia="Times New Roman" w:hAnsi="Times New Roman" w:cs="Times New Roman"/>
+          <w:b/>
+          <w:bCs/>
+          <w:sz w:val="24"/>
+          <w:szCs w:val="24"/>
+          <w:lang w:eastAsia="sv-SE"/>
+        </w:rPr>
+        <w:t>Mower</w:t>
+      </w:r>
+      <w:proofErr w:type="spellEnd"/>
+      <w:r>
+        <w:rPr>
+          <w:rFonts w:ascii="Times New Roman" w:eastAsia="Times New Roman" w:hAnsi="Times New Roman" w:cs="Times New Roman"/>
+          <w:b/>
+          <w:bCs/>
+          <w:sz w:val="24"/>
+          <w:szCs w:val="24"/>
+          <w:lang w:eastAsia="sv-SE"/>
+        </w:rPr>
+        <w:t xml:space="preserve"> </w:t>
       </w:r>
       <w:proofErr w:type="spellStart"/>
       <w:r>
@@ -3260,7 +3348,7 @@
           <w:szCs w:val="24"/>
           <w:lang w:eastAsia="sv-SE"/>
         </w:rPr>
-        <w:t>about</w:t>
+        <w:t>approximately</w:t>
       </w:r>
       <w:proofErr w:type="spellEnd"/>
       <w:r>
@@ -3272,7 +3360,18 @@
           <w:szCs w:val="24"/>
           <w:lang w:eastAsia="sv-SE"/>
         </w:rPr>
-        <w:t xml:space="preserve"> 4 </w:t>
+        <w:t xml:space="preserve"> </w:t>
+      </w:r>
+      <w:r>
+        <w:rPr>
+          <w:rFonts w:ascii="Times New Roman" w:eastAsia="Times New Roman" w:hAnsi="Times New Roman" w:cs="Times New Roman"/>
+          <w:b/>
+          <w:bCs/>
+          <w:sz w:val="24"/>
+          <w:szCs w:val="24"/>
+          <w:lang w:eastAsia="sv-SE"/>
+        </w:rPr>
+        <w:t xml:space="preserve">4 </w:t>
       </w:r>
       <w:proofErr w:type="spellStart"/>
       <w:r>
@@ -3370,31 +3469,42 @@
           <w:szCs w:val="24"/>
           <w:lang w:eastAsia="sv-SE"/>
         </w:rPr>
-        <w:t xml:space="preserve">, </w:t>
-      </w:r>
-      <w:proofErr w:type="spellStart"/>
-      <w:r>
-        <w:rPr>
-          <w:rFonts w:ascii="Times New Roman" w:eastAsia="Times New Roman" w:hAnsi="Times New Roman" w:cs="Times New Roman"/>
-          <w:b/>
-          <w:bCs/>
-          <w:sz w:val="24"/>
-          <w:szCs w:val="24"/>
-          <w:lang w:eastAsia="sv-SE"/>
-        </w:rPr>
-        <w:t>January</w:t>
-      </w:r>
-      <w:proofErr w:type="spellEnd"/>
-      <w:r>
-        <w:rPr>
-          <w:rFonts w:ascii="Times New Roman" w:eastAsia="Times New Roman" w:hAnsi="Times New Roman" w:cs="Times New Roman"/>
-          <w:b/>
-          <w:bCs/>
-          <w:sz w:val="24"/>
-          <w:szCs w:val="24"/>
-          <w:lang w:eastAsia="sv-SE"/>
-        </w:rPr>
-        <w:t xml:space="preserve"> 5, </w:t>
+        <w:t xml:space="preserve"> 1/</w:t>
+      </w:r>
+      <w:proofErr w:type="gramStart"/>
+      <w:r>
+        <w:rPr>
+          <w:rFonts w:ascii="Times New Roman" w:eastAsia="Times New Roman" w:hAnsi="Times New Roman" w:cs="Times New Roman"/>
+          <w:b/>
+          <w:bCs/>
+          <w:sz w:val="24"/>
+          <w:szCs w:val="24"/>
+          <w:lang w:eastAsia="sv-SE"/>
+        </w:rPr>
+        <w:t>5</w:t>
+      </w:r>
+      <w:r>
+        <w:rPr>
+          <w:rFonts w:ascii="Times New Roman" w:eastAsia="Times New Roman" w:hAnsi="Times New Roman" w:cs="Times New Roman"/>
+          <w:b/>
+          <w:bCs/>
+          <w:sz w:val="24"/>
+          <w:szCs w:val="24"/>
+          <w:lang w:eastAsia="sv-SE"/>
+        </w:rPr>
+        <w:t xml:space="preserve"> ,</w:t>
+      </w:r>
+      <w:proofErr w:type="gramEnd"/>
+      <w:r>
+        <w:rPr>
+          <w:rFonts w:ascii="Times New Roman" w:eastAsia="Times New Roman" w:hAnsi="Times New Roman" w:cs="Times New Roman"/>
+          <w:b/>
+          <w:bCs/>
+          <w:sz w:val="24"/>
+          <w:szCs w:val="24"/>
+          <w:lang w:eastAsia="sv-SE"/>
+        </w:rPr>
+        <w:t xml:space="preserve"> </w:t>
       </w:r>
       <w:proofErr w:type="spellStart"/>
       <w:r>
@@ -3723,16 +3833,53 @@
           <w:lang w:eastAsia="sv-SE"/>
         </w:rPr>
       </w:pPr>
-      <w:r>
-        <w:rPr>
-          <w:rFonts w:ascii="Times New Roman" w:eastAsia="Times New Roman" w:hAnsi="Times New Roman" w:cs="Times New Roman"/>
-          <w:b/>
-          <w:bCs/>
-          <w:sz w:val="24"/>
-          <w:szCs w:val="24"/>
-          <w:lang w:eastAsia="sv-SE"/>
-        </w:rPr>
-        <w:t xml:space="preserve">Backend request </w:t>
+      <w:proofErr w:type="spellStart"/>
+      <w:r>
+        <w:rPr>
+          <w:rFonts w:ascii="Times New Roman" w:eastAsia="Times New Roman" w:hAnsi="Times New Roman" w:cs="Times New Roman"/>
+          <w:b/>
+          <w:bCs/>
+          <w:sz w:val="24"/>
+          <w:szCs w:val="24"/>
+          <w:lang w:eastAsia="sv-SE"/>
+        </w:rPr>
+        <w:t>Backend</w:t>
+      </w:r>
+      <w:proofErr w:type="spellEnd"/>
+      <w:r>
+        <w:rPr>
+          <w:rFonts w:ascii="Times New Roman" w:eastAsia="Times New Roman" w:hAnsi="Times New Roman" w:cs="Times New Roman"/>
+          <w:b/>
+          <w:bCs/>
+          <w:sz w:val="24"/>
+          <w:szCs w:val="24"/>
+          <w:lang w:eastAsia="sv-SE"/>
+        </w:rPr>
+        <w:t xml:space="preserve"> </w:t>
+      </w:r>
+      <w:proofErr w:type="spellStart"/>
+      <w:r>
+        <w:rPr>
+          <w:rFonts w:ascii="Times New Roman" w:eastAsia="Times New Roman" w:hAnsi="Times New Roman" w:cs="Times New Roman"/>
+          <w:b/>
+          <w:bCs/>
+          <w:sz w:val="24"/>
+          <w:szCs w:val="24"/>
+          <w:lang w:eastAsia="sv-SE"/>
+        </w:rPr>
+        <w:t>request</w:t>
+      </w:r>
+      <w:proofErr w:type="spellEnd"/>
+      <w:r>
+        <w:rPr>
+          <w:rFonts w:ascii="Times New Roman" w:eastAsia="Times New Roman" w:hAnsi="Times New Roman" w:cs="Times New Roman"/>
+          <w:b/>
+          <w:bCs/>
+          <w:sz w:val="24"/>
+          <w:szCs w:val="24"/>
+          <w:lang w:eastAsia="sv-SE"/>
+        </w:rPr>
+        <w:t xml:space="preserve"> </w:t>
       </w:r>
       <w:proofErr w:type="spellStart"/>
       <w:r>
@@ -4640,28 +4787,6 @@
           <w:rFonts w:ascii="Times New Roman" w:eastAsia="Times New Roman" w:hAnsi="Times New Roman" w:cs="Times New Roman"/>
           <w:sz w:val="24"/>
           <w:szCs w:val="24"/>
-          <w:lang w:val="en-GB" w:eastAsia="sv-SE"/>
-        </w:rPr>
-      </w:pPr>
-      <w:r>
-        <w:rPr>
-          <w:rFonts w:ascii="Times New Roman" w:eastAsia="Times New Roman" w:hAnsi="Times New Roman" w:cs="Times New Roman"/>
-          <w:b/>
-          <w:bCs/>
-          <w:sz w:val="24"/>
-          <w:szCs w:val="24"/>
-          <w:lang w:val="en-GB" w:eastAsia="sv-SE"/>
-        </w:rPr>
-        <w:t> </w:t>
-      </w:r>
-    </w:p>
-    <w:p>
-      <w:pPr>
-        <w:spacing w:before="100" w:beforeAutospacing="1" w:after="100" w:afterAutospacing="1" w:line="240" w:lineRule="auto"/>
-        <w:rPr>
-          <w:rFonts w:ascii="Times New Roman" w:eastAsia="Times New Roman" w:hAnsi="Times New Roman" w:cs="Times New Roman"/>
-          <w:sz w:val="24"/>
-          <w:szCs w:val="24"/>
           <w:lang w:eastAsia="sv-SE"/>
         </w:rPr>
       </w:pPr>
@@ -4700,6 +4825,30 @@
           <w:lang w:eastAsia="sv-SE"/>
         </w:rPr>
         <w:t>approximately</w:t>
+      </w:r>
+      <w:proofErr w:type="spellEnd"/>
+      <w:r>
+        <w:rPr>
+          <w:rFonts w:ascii="Times New Roman" w:eastAsia="Times New Roman" w:hAnsi="Times New Roman" w:cs="Times New Roman"/>
+          <w:b/>
+          <w:bCs/>
+          <w:sz w:val="24"/>
+          <w:szCs w:val="24"/>
+          <w:lang w:eastAsia="sv-SE"/>
+        </w:rPr>
+        <w:t xml:space="preserve"> 27 </w:t>
+      </w:r>
+      <w:proofErr w:type="spellStart"/>
+      <w:r>
+        <w:rPr>
+          <w:rFonts w:ascii="Times New Roman" w:eastAsia="Times New Roman" w:hAnsi="Times New Roman" w:cs="Times New Roman"/>
+          <w:b/>
+          <w:bCs/>
+          <w:sz w:val="24"/>
+          <w:szCs w:val="24"/>
+          <w:lang w:eastAsia="sv-SE"/>
+        </w:rPr>
+        <w:t>hours</w:t>
       </w:r>
       <w:proofErr w:type="spellEnd"/>
     </w:p>
@@ -5287,6 +5436,8 @@
         <w:spacing w:before="100" w:beforeAutospacing="1" w:after="100" w:afterAutospacing="1" w:line="240" w:lineRule="auto"/>
         <w:rPr>
           <w:rFonts w:ascii="Times New Roman" w:eastAsia="Times New Roman" w:hAnsi="Times New Roman" w:cs="Times New Roman"/>
+          <w:b/>
+          <w:bCs/>
           <w:sz w:val="24"/>
           <w:szCs w:val="24"/>
           <w:lang w:eastAsia="sv-SE"/>
@@ -5319,66 +5470,233 @@
     </w:p>
     <w:p>
       <w:pPr>
-        <w:spacing w:before="100" w:beforeAutospacing="1" w:after="100" w:afterAutospacing="1" w:line="240" w:lineRule="auto"/>
-        <w:rPr>
-          <w:rFonts w:ascii="Times New Roman" w:eastAsia="Times New Roman" w:hAnsi="Times New Roman" w:cs="Times New Roman"/>
-          <w:sz w:val="24"/>
-          <w:szCs w:val="24"/>
-          <w:lang w:eastAsia="sv-SE"/>
-        </w:rPr>
-      </w:pPr>
-      <w:r>
-        <w:rPr>
-          <w:rFonts w:ascii="Times New Roman" w:eastAsia="Times New Roman" w:hAnsi="Times New Roman" w:cs="Times New Roman"/>
-          <w:b/>
-          <w:bCs/>
-          <w:sz w:val="24"/>
-          <w:szCs w:val="24"/>
-          <w:lang w:eastAsia="sv-SE"/>
-        </w:rPr>
-        <w:t> </w:t>
+        <w:pStyle w:val="root-block-node"/>
+        <w:numPr>
+          <w:ilvl w:val="0"/>
+          <w:numId w:val="77"/>
+        </w:numPr>
+        <w:rPr>
+          <w:lang w:val="en-GB"/>
+        </w:rPr>
+      </w:pPr>
+      <w:r>
+        <w:rPr>
+          <w:lang w:val="en-GB"/>
+        </w:rPr>
+        <w:t>I changed a bit in the documentation.</w:t>
       </w:r>
     </w:p>
     <w:p>
       <w:pPr>
-        <w:spacing w:before="100" w:beforeAutospacing="1" w:after="100" w:afterAutospacing="1" w:line="240" w:lineRule="auto"/>
-        <w:rPr>
-          <w:rFonts w:ascii="Times New Roman" w:eastAsia="Times New Roman" w:hAnsi="Times New Roman" w:cs="Times New Roman"/>
-          <w:sz w:val="24"/>
-          <w:szCs w:val="24"/>
-          <w:lang w:eastAsia="sv-SE"/>
-        </w:rPr>
-      </w:pPr>
-      <w:r>
-        <w:rPr>
-          <w:rFonts w:ascii="Times New Roman" w:eastAsia="Times New Roman" w:hAnsi="Times New Roman" w:cs="Times New Roman"/>
-          <w:b/>
-          <w:bCs/>
-          <w:sz w:val="24"/>
-          <w:szCs w:val="24"/>
-          <w:lang w:eastAsia="sv-SE"/>
-        </w:rPr>
-        <w:t> </w:t>
+        <w:pStyle w:val="root-block-node"/>
+        <w:numPr>
+          <w:ilvl w:val="0"/>
+          <w:numId w:val="77"/>
+        </w:numPr>
+        <w:rPr>
+          <w:lang w:val="en-GB"/>
+        </w:rPr>
+      </w:pPr>
+      <w:r>
+        <w:rPr>
+          <w:lang w:val="en-GB"/>
+        </w:rPr>
+        <w:t>We had a team meeting and wrote down the lessons we learned together.</w:t>
       </w:r>
     </w:p>
     <w:p>
       <w:pPr>
+        <w:pStyle w:val="root-block-node"/>
+        <w:numPr>
+          <w:ilvl w:val="0"/>
+          <w:numId w:val="77"/>
+        </w:numPr>
+        <w:rPr>
+          <w:lang w:val="en-GB"/>
+        </w:rPr>
+      </w:pPr>
+      <w:proofErr w:type="spellStart"/>
+      <w:r>
+        <w:rPr>
+          <w:lang w:val="en-GB"/>
+        </w:rPr>
+        <w:t>Dejan</w:t>
+      </w:r>
+      <w:proofErr w:type="spellEnd"/>
+      <w:r>
+        <w:rPr>
+          <w:lang w:val="en-GB"/>
+        </w:rPr>
+        <w:t xml:space="preserve"> and I rewrote the report.</w:t>
+      </w:r>
+    </w:p>
+    <w:p>
+      <w:pPr>
+        <w:pStyle w:val="root-block-node"/>
+        <w:numPr>
+          <w:ilvl w:val="0"/>
+          <w:numId w:val="77"/>
+        </w:numPr>
+        <w:rPr>
+          <w:lang w:val="en-GB"/>
+        </w:rPr>
+      </w:pPr>
+      <w:r>
+        <w:t xml:space="preserve">I </w:t>
+      </w:r>
+      <w:proofErr w:type="spellStart"/>
+      <w:r>
+        <w:t>updated</w:t>
+      </w:r>
+      <w:proofErr w:type="spellEnd"/>
+      <w:r>
+        <w:t xml:space="preserve"> the </w:t>
+      </w:r>
+      <w:proofErr w:type="spellStart"/>
+      <w:r>
+        <w:t>logbook</w:t>
+      </w:r>
+      <w:proofErr w:type="spellEnd"/>
+      <w:r>
+        <w:t>.</w:t>
+      </w:r>
+    </w:p>
+    <w:p>
+      <w:pPr>
         <w:spacing w:before="100" w:beforeAutospacing="1" w:after="100" w:afterAutospacing="1" w:line="240" w:lineRule="auto"/>
         <w:rPr>
           <w:rFonts w:ascii="Times New Roman" w:eastAsia="Times New Roman" w:hAnsi="Times New Roman" w:cs="Times New Roman"/>
-          <w:sz w:val="24"/>
-          <w:szCs w:val="24"/>
-          <w:lang w:eastAsia="sv-SE"/>
-        </w:rPr>
-      </w:pPr>
-      <w:r>
-        <w:rPr>
-          <w:rFonts w:ascii="Times New Roman" w:eastAsia="Times New Roman" w:hAnsi="Times New Roman" w:cs="Times New Roman"/>
+          <w:b/>
+          <w:bCs/>
+          <w:sz w:val="24"/>
+          <w:szCs w:val="24"/>
+          <w:lang w:eastAsia="sv-SE"/>
+        </w:rPr>
+      </w:pPr>
+      <w:proofErr w:type="spellStart"/>
+      <w:r>
+        <w:rPr>
+          <w:rFonts w:ascii="Times New Roman" w:eastAsia="Times New Roman" w:hAnsi="Times New Roman" w:cs="Times New Roman"/>
+          <w:b/>
+          <w:bCs/>
           <w:sz w:val="24"/>
           <w:szCs w:val="24"/>
           <w:lang w:eastAsia="sv-SE"/>
         </w:rPr>
         <w:lastRenderedPageBreak/>
+        <w:t>Week</w:t>
+      </w:r>
+      <w:proofErr w:type="spellEnd"/>
+      <w:r>
+        <w:rPr>
+          <w:rFonts w:ascii="Times New Roman" w:eastAsia="Times New Roman" w:hAnsi="Times New Roman" w:cs="Times New Roman"/>
+          <w:b/>
+          <w:bCs/>
+          <w:sz w:val="24"/>
+          <w:szCs w:val="24"/>
+          <w:lang w:eastAsia="sv-SE"/>
+        </w:rPr>
+        <w:t xml:space="preserve"> 20: </w:t>
+      </w:r>
+      <w:proofErr w:type="spellStart"/>
+      <w:r>
+        <w:rPr>
+          <w:rFonts w:ascii="Times New Roman" w:eastAsia="Times New Roman" w:hAnsi="Times New Roman" w:cs="Times New Roman"/>
+          <w:b/>
+          <w:bCs/>
+          <w:sz w:val="24"/>
+          <w:szCs w:val="24"/>
+          <w:lang w:eastAsia="sv-SE"/>
+        </w:rPr>
+        <w:t>approximately</w:t>
+      </w:r>
+      <w:proofErr w:type="spellEnd"/>
+    </w:p>
+    <w:p>
+      <w:pPr>
+        <w:spacing w:before="100" w:beforeAutospacing="1" w:after="100" w:afterAutospacing="1" w:line="240" w:lineRule="auto"/>
+        <w:rPr>
+          <w:rFonts w:ascii="Times New Roman" w:eastAsia="Times New Roman" w:hAnsi="Times New Roman" w:cs="Times New Roman"/>
+          <w:b/>
+          <w:bCs/>
+          <w:sz w:val="24"/>
+          <w:szCs w:val="24"/>
+          <w:lang w:eastAsia="sv-SE"/>
+        </w:rPr>
+      </w:pPr>
+    </w:p>
+    <w:p>
+      <w:pPr>
+        <w:spacing w:before="100" w:beforeAutospacing="1" w:after="100" w:afterAutospacing="1" w:line="240" w:lineRule="auto"/>
+        <w:rPr>
+          <w:rFonts w:ascii="Times New Roman" w:eastAsia="Times New Roman" w:hAnsi="Times New Roman" w:cs="Times New Roman"/>
+          <w:sz w:val="24"/>
+          <w:szCs w:val="24"/>
+          <w:lang w:eastAsia="sv-SE"/>
+        </w:rPr>
+      </w:pPr>
+    </w:p>
+    <w:p>
+      <w:pPr>
+        <w:spacing w:before="100" w:beforeAutospacing="1" w:after="100" w:afterAutospacing="1" w:line="240" w:lineRule="auto"/>
+        <w:rPr>
+          <w:rFonts w:ascii="Times New Roman" w:eastAsia="Times New Roman" w:hAnsi="Times New Roman" w:cs="Times New Roman"/>
+          <w:sz w:val="24"/>
+          <w:szCs w:val="24"/>
+          <w:lang w:eastAsia="sv-SE"/>
+        </w:rPr>
+      </w:pPr>
+      <w:r>
+        <w:rPr>
+          <w:rFonts w:ascii="Times New Roman" w:eastAsia="Times New Roman" w:hAnsi="Times New Roman" w:cs="Times New Roman"/>
+          <w:b/>
+          <w:bCs/>
+          <w:sz w:val="24"/>
+          <w:szCs w:val="24"/>
+          <w:lang w:eastAsia="sv-SE"/>
+        </w:rPr>
+        <w:t> </w:t>
+      </w:r>
+    </w:p>
+    <w:p>
+      <w:pPr>
+        <w:spacing w:before="100" w:beforeAutospacing="1" w:after="100" w:afterAutospacing="1" w:line="240" w:lineRule="auto"/>
+        <w:rPr>
+          <w:rFonts w:ascii="Times New Roman" w:eastAsia="Times New Roman" w:hAnsi="Times New Roman" w:cs="Times New Roman"/>
+          <w:sz w:val="24"/>
+          <w:szCs w:val="24"/>
+          <w:lang w:eastAsia="sv-SE"/>
+        </w:rPr>
+      </w:pPr>
+      <w:r>
+        <w:rPr>
+          <w:rFonts w:ascii="Times New Roman" w:eastAsia="Times New Roman" w:hAnsi="Times New Roman" w:cs="Times New Roman"/>
+          <w:b/>
+          <w:bCs/>
+          <w:sz w:val="24"/>
+          <w:szCs w:val="24"/>
+          <w:lang w:eastAsia="sv-SE"/>
+        </w:rPr>
+        <w:t> </w:t>
+      </w:r>
+    </w:p>
+    <w:p>
+      <w:pPr>
+        <w:spacing w:before="100" w:beforeAutospacing="1" w:after="100" w:afterAutospacing="1" w:line="240" w:lineRule="auto"/>
+        <w:rPr>
+          <w:rFonts w:ascii="Times New Roman" w:eastAsia="Times New Roman" w:hAnsi="Times New Roman" w:cs="Times New Roman"/>
+          <w:sz w:val="24"/>
+          <w:szCs w:val="24"/>
+          <w:lang w:eastAsia="sv-SE"/>
+        </w:rPr>
+      </w:pPr>
+      <w:r>
+        <w:rPr>
+          <w:rFonts w:ascii="Times New Roman" w:eastAsia="Times New Roman" w:hAnsi="Times New Roman" w:cs="Times New Roman"/>
+          <w:sz w:val="24"/>
+          <w:szCs w:val="24"/>
+          <w:lang w:eastAsia="sv-SE"/>
+        </w:rPr>
         <w:t> </w:t>
       </w:r>
     </w:p>
@@ -7371,6 +7689,119 @@
     </w:lvl>
   </w:abstractNum>
   <w:abstractNum w:abstractNumId="14" w15:restartNumberingAfterBreak="0">
+    <w:nsid w:val="1A6A1936"/>
+    <w:multiLevelType w:val="hybridMultilevel"/>
+    <w:tmpl w:val="E0DE6048"/>
+    <w:lvl w:ilvl="0" w:tplc="041D0001">
+      <w:start w:val="1"/>
+      <w:numFmt w:val="bullet"/>
+      <w:lvlText w:val=""/>
+      <w:lvlJc w:val="left"/>
+      <w:pPr>
+        <w:ind w:left="720" w:hanging="360"/>
+      </w:pPr>
+      <w:rPr>
+        <w:rFonts w:ascii="Symbol" w:hAnsi="Symbol" w:hint="default"/>
+      </w:rPr>
+    </w:lvl>
+    <w:lvl w:ilvl="1" w:tplc="041D0003" w:tentative="1">
+      <w:start w:val="1"/>
+      <w:numFmt w:val="bullet"/>
+      <w:lvlText w:val="o"/>
+      <w:lvlJc w:val="left"/>
+      <w:pPr>
+        <w:ind w:left="1440" w:hanging="360"/>
+      </w:pPr>
+      <w:rPr>
+        <w:rFonts w:ascii="Courier New" w:hAnsi="Courier New" w:cs="Courier New" w:hint="default"/>
+      </w:rPr>
+    </w:lvl>
+    <w:lvl w:ilvl="2" w:tplc="041D0005" w:tentative="1">
+      <w:start w:val="1"/>
+      <w:numFmt w:val="bullet"/>
+      <w:lvlText w:val=""/>
+      <w:lvlJc w:val="left"/>
+      <w:pPr>
+        <w:ind w:left="2160" w:hanging="360"/>
+      </w:pPr>
+      <w:rPr>
+        <w:rFonts w:ascii="Wingdings" w:hAnsi="Wingdings" w:hint="default"/>
+      </w:rPr>
+    </w:lvl>
+    <w:lvl w:ilvl="3" w:tplc="041D0001" w:tentative="1">
+      <w:start w:val="1"/>
+      <w:numFmt w:val="bullet"/>
+      <w:lvlText w:val=""/>
+      <w:lvlJc w:val="left"/>
+      <w:pPr>
+        <w:ind w:left="2880" w:hanging="360"/>
+      </w:pPr>
+      <w:rPr>
+        <w:rFonts w:ascii="Symbol" w:hAnsi="Symbol" w:hint="default"/>
+      </w:rPr>
+    </w:lvl>
+    <w:lvl w:ilvl="4" w:tplc="041D0003" w:tentative="1">
+      <w:start w:val="1"/>
+      <w:numFmt w:val="bullet"/>
+      <w:lvlText w:val="o"/>
+      <w:lvlJc w:val="left"/>
+      <w:pPr>
+        <w:ind w:left="3600" w:hanging="360"/>
+      </w:pPr>
+      <w:rPr>
+        <w:rFonts w:ascii="Courier New" w:hAnsi="Courier New" w:cs="Courier New" w:hint="default"/>
+      </w:rPr>
+    </w:lvl>
+    <w:lvl w:ilvl="5" w:tplc="041D0005" w:tentative="1">
+      <w:start w:val="1"/>
+      <w:numFmt w:val="bullet"/>
+      <w:lvlText w:val=""/>
+      <w:lvlJc w:val="left"/>
+      <w:pPr>
+        <w:ind w:left="4320" w:hanging="360"/>
+      </w:pPr>
+      <w:rPr>
+        <w:rFonts w:ascii="Wingdings" w:hAnsi="Wingdings" w:hint="default"/>
+      </w:rPr>
+    </w:lvl>
+    <w:lvl w:ilvl="6" w:tplc="041D0001" w:tentative="1">
+      <w:start w:val="1"/>
+      <w:numFmt w:val="bullet"/>
+      <w:lvlText w:val=""/>
+      <w:lvlJc w:val="left"/>
+      <w:pPr>
+        <w:ind w:left="5040" w:hanging="360"/>
+      </w:pPr>
+      <w:rPr>
+        <w:rFonts w:ascii="Symbol" w:hAnsi="Symbol" w:hint="default"/>
+      </w:rPr>
+    </w:lvl>
+    <w:lvl w:ilvl="7" w:tplc="041D0003" w:tentative="1">
+      <w:start w:val="1"/>
+      <w:numFmt w:val="bullet"/>
+      <w:lvlText w:val="o"/>
+      <w:lvlJc w:val="left"/>
+      <w:pPr>
+        <w:ind w:left="5760" w:hanging="360"/>
+      </w:pPr>
+      <w:rPr>
+        <w:rFonts w:ascii="Courier New" w:hAnsi="Courier New" w:cs="Courier New" w:hint="default"/>
+      </w:rPr>
+    </w:lvl>
+    <w:lvl w:ilvl="8" w:tplc="041D0005" w:tentative="1">
+      <w:start w:val="1"/>
+      <w:numFmt w:val="bullet"/>
+      <w:lvlText w:val=""/>
+      <w:lvlJc w:val="left"/>
+      <w:pPr>
+        <w:ind w:left="6480" w:hanging="360"/>
+      </w:pPr>
+      <w:rPr>
+        <w:rFonts w:ascii="Wingdings" w:hAnsi="Wingdings" w:hint="default"/>
+      </w:rPr>
+    </w:lvl>
+  </w:abstractNum>
+  <w:abstractNum w:abstractNumId="15" w15:restartNumberingAfterBreak="0">
     <w:nsid w:val="1F2D3276"/>
     <w:multiLevelType w:val="multilevel"/>
     <w:tmpl w:val="0C928F22"/>
@@ -7511,7 +7942,7 @@
       </w:rPr>
     </w:lvl>
   </w:abstractNum>
-  <w:abstractNum w:abstractNumId="15" w15:restartNumberingAfterBreak="0">
+  <w:abstractNum w:abstractNumId="16" w15:restartNumberingAfterBreak="0">
     <w:nsid w:val="1F6A5B1A"/>
     <w:multiLevelType w:val="multilevel"/>
     <w:tmpl w:val="A08C8F1E"/>
@@ -7652,7 +8083,7 @@
       </w:rPr>
     </w:lvl>
   </w:abstractNum>
-  <w:abstractNum w:abstractNumId="16" w15:restartNumberingAfterBreak="0">
+  <w:abstractNum w:abstractNumId="17" w15:restartNumberingAfterBreak="0">
     <w:nsid w:val="1F7C7DC9"/>
     <w:multiLevelType w:val="multilevel"/>
     <w:tmpl w:val="B0C87FDA"/>
@@ -7793,7 +8224,7 @@
       </w:rPr>
     </w:lvl>
   </w:abstractNum>
-  <w:abstractNum w:abstractNumId="17" w15:restartNumberingAfterBreak="0">
+  <w:abstractNum w:abstractNumId="18" w15:restartNumberingAfterBreak="0">
     <w:nsid w:val="202E3BCA"/>
     <w:multiLevelType w:val="multilevel"/>
     <w:tmpl w:val="F0E62A74"/>
@@ -7934,7 +8365,7 @@
       </w:rPr>
     </w:lvl>
   </w:abstractNum>
-  <w:abstractNum w:abstractNumId="18" w15:restartNumberingAfterBreak="0">
+  <w:abstractNum w:abstractNumId="19" w15:restartNumberingAfterBreak="0">
     <w:nsid w:val="212B1AAD"/>
     <w:multiLevelType w:val="multilevel"/>
     <w:tmpl w:val="18B8B2C6"/>
@@ -8075,7 +8506,7 @@
       </w:rPr>
     </w:lvl>
   </w:abstractNum>
-  <w:abstractNum w:abstractNumId="19" w15:restartNumberingAfterBreak="0">
+  <w:abstractNum w:abstractNumId="20" w15:restartNumberingAfterBreak="0">
     <w:nsid w:val="22901DF0"/>
     <w:multiLevelType w:val="multilevel"/>
     <w:tmpl w:val="8A5C70CE"/>
@@ -8216,7 +8647,7 @@
       </w:rPr>
     </w:lvl>
   </w:abstractNum>
-  <w:abstractNum w:abstractNumId="20" w15:restartNumberingAfterBreak="0">
+  <w:abstractNum w:abstractNumId="21" w15:restartNumberingAfterBreak="0">
     <w:nsid w:val="230C4D59"/>
     <w:multiLevelType w:val="multilevel"/>
     <w:tmpl w:val="0DEA14A2"/>
@@ -8357,7 +8788,7 @@
       </w:rPr>
     </w:lvl>
   </w:abstractNum>
-  <w:abstractNum w:abstractNumId="21" w15:restartNumberingAfterBreak="0">
+  <w:abstractNum w:abstractNumId="22" w15:restartNumberingAfterBreak="0">
     <w:nsid w:val="240F04A4"/>
     <w:multiLevelType w:val="multilevel"/>
     <w:tmpl w:val="81643B0E"/>
@@ -8498,7 +8929,7 @@
       </w:rPr>
     </w:lvl>
   </w:abstractNum>
-  <w:abstractNum w:abstractNumId="22" w15:restartNumberingAfterBreak="0">
+  <w:abstractNum w:abstractNumId="23" w15:restartNumberingAfterBreak="0">
     <w:nsid w:val="25CA6D6B"/>
     <w:multiLevelType w:val="multilevel"/>
     <w:tmpl w:val="C126897E"/>
@@ -8639,7 +9070,7 @@
       </w:rPr>
     </w:lvl>
   </w:abstractNum>
-  <w:abstractNum w:abstractNumId="23" w15:restartNumberingAfterBreak="0">
+  <w:abstractNum w:abstractNumId="24" w15:restartNumberingAfterBreak="0">
     <w:nsid w:val="264D09BB"/>
     <w:multiLevelType w:val="multilevel"/>
     <w:tmpl w:val="0BB2FC1C"/>
@@ -8780,7 +9211,7 @@
       </w:rPr>
     </w:lvl>
   </w:abstractNum>
-  <w:abstractNum w:abstractNumId="24" w15:restartNumberingAfterBreak="0">
+  <w:abstractNum w:abstractNumId="25" w15:restartNumberingAfterBreak="0">
     <w:nsid w:val="28ED4CFC"/>
     <w:multiLevelType w:val="multilevel"/>
     <w:tmpl w:val="67F0D4F8"/>
@@ -8921,7 +9352,7 @@
       </w:rPr>
     </w:lvl>
   </w:abstractNum>
-  <w:abstractNum w:abstractNumId="25" w15:restartNumberingAfterBreak="0">
+  <w:abstractNum w:abstractNumId="26" w15:restartNumberingAfterBreak="0">
     <w:nsid w:val="2BE350AD"/>
     <w:multiLevelType w:val="multilevel"/>
     <w:tmpl w:val="96F262AA"/>
@@ -9062,7 +9493,7 @@
       </w:rPr>
     </w:lvl>
   </w:abstractNum>
-  <w:abstractNum w:abstractNumId="26" w15:restartNumberingAfterBreak="0">
+  <w:abstractNum w:abstractNumId="27" w15:restartNumberingAfterBreak="0">
     <w:nsid w:val="2C7F4C90"/>
     <w:multiLevelType w:val="multilevel"/>
     <w:tmpl w:val="DFD6B8AA"/>
@@ -9203,7 +9634,7 @@
       </w:rPr>
     </w:lvl>
   </w:abstractNum>
-  <w:abstractNum w:abstractNumId="27" w15:restartNumberingAfterBreak="0">
+  <w:abstractNum w:abstractNumId="28" w15:restartNumberingAfterBreak="0">
     <w:nsid w:val="2D485416"/>
     <w:multiLevelType w:val="multilevel"/>
     <w:tmpl w:val="3FE6DF1A"/>
@@ -9344,7 +9775,7 @@
       </w:rPr>
     </w:lvl>
   </w:abstractNum>
-  <w:abstractNum w:abstractNumId="28" w15:restartNumberingAfterBreak="0">
+  <w:abstractNum w:abstractNumId="29" w15:restartNumberingAfterBreak="0">
     <w:nsid w:val="31055249"/>
     <w:multiLevelType w:val="multilevel"/>
     <w:tmpl w:val="1FB8518A"/>
@@ -9485,7 +9916,7 @@
       </w:rPr>
     </w:lvl>
   </w:abstractNum>
-  <w:abstractNum w:abstractNumId="29" w15:restartNumberingAfterBreak="0">
+  <w:abstractNum w:abstractNumId="30" w15:restartNumberingAfterBreak="0">
     <w:nsid w:val="31DD3322"/>
     <w:multiLevelType w:val="multilevel"/>
     <w:tmpl w:val="AEA4670C"/>
@@ -9626,7 +10057,7 @@
       </w:rPr>
     </w:lvl>
   </w:abstractNum>
-  <w:abstractNum w:abstractNumId="30" w15:restartNumberingAfterBreak="0">
+  <w:abstractNum w:abstractNumId="31" w15:restartNumberingAfterBreak="0">
     <w:nsid w:val="34573CA7"/>
     <w:multiLevelType w:val="multilevel"/>
     <w:tmpl w:val="0548F39C"/>
@@ -9767,7 +10198,7 @@
       </w:rPr>
     </w:lvl>
   </w:abstractNum>
-  <w:abstractNum w:abstractNumId="31" w15:restartNumberingAfterBreak="0">
+  <w:abstractNum w:abstractNumId="32" w15:restartNumberingAfterBreak="0">
     <w:nsid w:val="34C8217B"/>
     <w:multiLevelType w:val="multilevel"/>
     <w:tmpl w:val="54AA6AE4"/>
@@ -9908,7 +10339,7 @@
       </w:rPr>
     </w:lvl>
   </w:abstractNum>
-  <w:abstractNum w:abstractNumId="32" w15:restartNumberingAfterBreak="0">
+  <w:abstractNum w:abstractNumId="33" w15:restartNumberingAfterBreak="0">
     <w:nsid w:val="350C599A"/>
     <w:multiLevelType w:val="multilevel"/>
     <w:tmpl w:val="87B0DCF8"/>
@@ -10049,7 +10480,7 @@
       </w:rPr>
     </w:lvl>
   </w:abstractNum>
-  <w:abstractNum w:abstractNumId="33" w15:restartNumberingAfterBreak="0">
+  <w:abstractNum w:abstractNumId="34" w15:restartNumberingAfterBreak="0">
     <w:nsid w:val="35D20938"/>
     <w:multiLevelType w:val="multilevel"/>
     <w:tmpl w:val="C6CC3646"/>
@@ -10190,7 +10621,7 @@
       </w:rPr>
     </w:lvl>
   </w:abstractNum>
-  <w:abstractNum w:abstractNumId="34" w15:restartNumberingAfterBreak="0">
+  <w:abstractNum w:abstractNumId="35" w15:restartNumberingAfterBreak="0">
     <w:nsid w:val="377D7F24"/>
     <w:multiLevelType w:val="multilevel"/>
     <w:tmpl w:val="D26E55D8"/>
@@ -10331,7 +10762,7 @@
       </w:rPr>
     </w:lvl>
   </w:abstractNum>
-  <w:abstractNum w:abstractNumId="35" w15:restartNumberingAfterBreak="0">
+  <w:abstractNum w:abstractNumId="36" w15:restartNumberingAfterBreak="0">
     <w:nsid w:val="39041380"/>
     <w:multiLevelType w:val="multilevel"/>
     <w:tmpl w:val="B4D83FCA"/>
@@ -10472,7 +10903,7 @@
       </w:rPr>
     </w:lvl>
   </w:abstractNum>
-  <w:abstractNum w:abstractNumId="36" w15:restartNumberingAfterBreak="0">
+  <w:abstractNum w:abstractNumId="37" w15:restartNumberingAfterBreak="0">
     <w:nsid w:val="3C9029EC"/>
     <w:multiLevelType w:val="multilevel"/>
     <w:tmpl w:val="E92CE91E"/>
@@ -10613,7 +11044,7 @@
       </w:rPr>
     </w:lvl>
   </w:abstractNum>
-  <w:abstractNum w:abstractNumId="37" w15:restartNumberingAfterBreak="0">
+  <w:abstractNum w:abstractNumId="38" w15:restartNumberingAfterBreak="0">
     <w:nsid w:val="3D592CFC"/>
     <w:multiLevelType w:val="multilevel"/>
     <w:tmpl w:val="D6761046"/>
@@ -10754,7 +11185,7 @@
       </w:rPr>
     </w:lvl>
   </w:abstractNum>
-  <w:abstractNum w:abstractNumId="38" w15:restartNumberingAfterBreak="0">
+  <w:abstractNum w:abstractNumId="39" w15:restartNumberingAfterBreak="0">
     <w:nsid w:val="3E336FEA"/>
     <w:multiLevelType w:val="multilevel"/>
     <w:tmpl w:val="69426B98"/>
@@ -10895,7 +11326,7 @@
       </w:rPr>
     </w:lvl>
   </w:abstractNum>
-  <w:abstractNum w:abstractNumId="39" w15:restartNumberingAfterBreak="0">
+  <w:abstractNum w:abstractNumId="40" w15:restartNumberingAfterBreak="0">
     <w:nsid w:val="42A328A0"/>
     <w:multiLevelType w:val="multilevel"/>
     <w:tmpl w:val="78B092A6"/>
@@ -11036,7 +11467,7 @@
       </w:rPr>
     </w:lvl>
   </w:abstractNum>
-  <w:abstractNum w:abstractNumId="40" w15:restartNumberingAfterBreak="0">
+  <w:abstractNum w:abstractNumId="41" w15:restartNumberingAfterBreak="0">
     <w:nsid w:val="42F57750"/>
     <w:multiLevelType w:val="multilevel"/>
     <w:tmpl w:val="FB5C99F6"/>
@@ -11177,7 +11608,7 @@
       </w:rPr>
     </w:lvl>
   </w:abstractNum>
-  <w:abstractNum w:abstractNumId="41" w15:restartNumberingAfterBreak="0">
+  <w:abstractNum w:abstractNumId="42" w15:restartNumberingAfterBreak="0">
     <w:nsid w:val="43F66D29"/>
     <w:multiLevelType w:val="multilevel"/>
     <w:tmpl w:val="024C7648"/>
@@ -11318,7 +11749,7 @@
       </w:rPr>
     </w:lvl>
   </w:abstractNum>
-  <w:abstractNum w:abstractNumId="42" w15:restartNumberingAfterBreak="0">
+  <w:abstractNum w:abstractNumId="43" w15:restartNumberingAfterBreak="0">
     <w:nsid w:val="441E7A9F"/>
     <w:multiLevelType w:val="multilevel"/>
     <w:tmpl w:val="CD96A9D4"/>
@@ -11459,7 +11890,7 @@
       </w:rPr>
     </w:lvl>
   </w:abstractNum>
-  <w:abstractNum w:abstractNumId="43" w15:restartNumberingAfterBreak="0">
+  <w:abstractNum w:abstractNumId="44" w15:restartNumberingAfterBreak="0">
     <w:nsid w:val="48E53908"/>
     <w:multiLevelType w:val="multilevel"/>
     <w:tmpl w:val="2B3E73F2"/>
@@ -11600,7 +12031,7 @@
       </w:rPr>
     </w:lvl>
   </w:abstractNum>
-  <w:abstractNum w:abstractNumId="44" w15:restartNumberingAfterBreak="0">
+  <w:abstractNum w:abstractNumId="45" w15:restartNumberingAfterBreak="0">
     <w:nsid w:val="49C54B35"/>
     <w:multiLevelType w:val="multilevel"/>
     <w:tmpl w:val="FAD0A542"/>
@@ -11741,7 +12172,7 @@
       </w:rPr>
     </w:lvl>
   </w:abstractNum>
-  <w:abstractNum w:abstractNumId="45" w15:restartNumberingAfterBreak="0">
+  <w:abstractNum w:abstractNumId="46" w15:restartNumberingAfterBreak="0">
     <w:nsid w:val="4F4F5757"/>
     <w:multiLevelType w:val="multilevel"/>
     <w:tmpl w:val="C0FAF208"/>
@@ -11882,7 +12313,7 @@
       </w:rPr>
     </w:lvl>
   </w:abstractNum>
-  <w:abstractNum w:abstractNumId="46" w15:restartNumberingAfterBreak="0">
+  <w:abstractNum w:abstractNumId="47" w15:restartNumberingAfterBreak="0">
     <w:nsid w:val="52E72759"/>
     <w:multiLevelType w:val="multilevel"/>
     <w:tmpl w:val="901CEE3E"/>
@@ -12023,7 +12454,7 @@
       </w:rPr>
     </w:lvl>
   </w:abstractNum>
-  <w:abstractNum w:abstractNumId="47" w15:restartNumberingAfterBreak="0">
+  <w:abstractNum w:abstractNumId="48" w15:restartNumberingAfterBreak="0">
     <w:nsid w:val="53FC2068"/>
     <w:multiLevelType w:val="multilevel"/>
     <w:tmpl w:val="FAC03F3A"/>
@@ -12164,7 +12595,7 @@
       </w:rPr>
     </w:lvl>
   </w:abstractNum>
-  <w:abstractNum w:abstractNumId="48" w15:restartNumberingAfterBreak="0">
+  <w:abstractNum w:abstractNumId="49" w15:restartNumberingAfterBreak="0">
     <w:nsid w:val="552529D0"/>
     <w:multiLevelType w:val="multilevel"/>
     <w:tmpl w:val="BB04203A"/>
@@ -12305,7 +12736,7 @@
       </w:rPr>
     </w:lvl>
   </w:abstractNum>
-  <w:abstractNum w:abstractNumId="49" w15:restartNumberingAfterBreak="0">
+  <w:abstractNum w:abstractNumId="50" w15:restartNumberingAfterBreak="0">
     <w:nsid w:val="57E70699"/>
     <w:multiLevelType w:val="multilevel"/>
     <w:tmpl w:val="A364C142"/>
@@ -12446,7 +12877,7 @@
       </w:rPr>
     </w:lvl>
   </w:abstractNum>
-  <w:abstractNum w:abstractNumId="50" w15:restartNumberingAfterBreak="0">
+  <w:abstractNum w:abstractNumId="51" w15:restartNumberingAfterBreak="0">
     <w:nsid w:val="599B641E"/>
     <w:multiLevelType w:val="multilevel"/>
     <w:tmpl w:val="2A567A88"/>
@@ -12587,7 +13018,7 @@
       </w:rPr>
     </w:lvl>
   </w:abstractNum>
-  <w:abstractNum w:abstractNumId="51" w15:restartNumberingAfterBreak="0">
+  <w:abstractNum w:abstractNumId="52" w15:restartNumberingAfterBreak="0">
     <w:nsid w:val="5AF9570E"/>
     <w:multiLevelType w:val="multilevel"/>
     <w:tmpl w:val="0CB2831A"/>
@@ -12728,7 +13159,7 @@
       </w:rPr>
     </w:lvl>
   </w:abstractNum>
-  <w:abstractNum w:abstractNumId="52" w15:restartNumberingAfterBreak="0">
+  <w:abstractNum w:abstractNumId="53" w15:restartNumberingAfterBreak="0">
     <w:nsid w:val="5C3D62EC"/>
     <w:multiLevelType w:val="multilevel"/>
     <w:tmpl w:val="90FCA3E2"/>
@@ -12869,7 +13300,7 @@
       </w:rPr>
     </w:lvl>
   </w:abstractNum>
-  <w:abstractNum w:abstractNumId="53" w15:restartNumberingAfterBreak="0">
+  <w:abstractNum w:abstractNumId="54" w15:restartNumberingAfterBreak="0">
     <w:nsid w:val="5E6D48DA"/>
     <w:multiLevelType w:val="multilevel"/>
     <w:tmpl w:val="2FB0F5B6"/>
@@ -13010,7 +13441,7 @@
       </w:rPr>
     </w:lvl>
   </w:abstractNum>
-  <w:abstractNum w:abstractNumId="54" w15:restartNumberingAfterBreak="0">
+  <w:abstractNum w:abstractNumId="55" w15:restartNumberingAfterBreak="0">
     <w:nsid w:val="5F7564FB"/>
     <w:multiLevelType w:val="multilevel"/>
     <w:tmpl w:val="6D68A3DC"/>
@@ -13151,7 +13582,7 @@
       </w:rPr>
     </w:lvl>
   </w:abstractNum>
-  <w:abstractNum w:abstractNumId="55" w15:restartNumberingAfterBreak="0">
+  <w:abstractNum w:abstractNumId="56" w15:restartNumberingAfterBreak="0">
     <w:nsid w:val="614E2EA6"/>
     <w:multiLevelType w:val="multilevel"/>
     <w:tmpl w:val="ACA271D6"/>
@@ -13292,7 +13723,7 @@
       </w:rPr>
     </w:lvl>
   </w:abstractNum>
-  <w:abstractNum w:abstractNumId="56" w15:restartNumberingAfterBreak="0">
+  <w:abstractNum w:abstractNumId="57" w15:restartNumberingAfterBreak="0">
     <w:nsid w:val="646E1A00"/>
     <w:multiLevelType w:val="multilevel"/>
     <w:tmpl w:val="48BE028C"/>
@@ -13433,7 +13864,7 @@
       </w:rPr>
     </w:lvl>
   </w:abstractNum>
-  <w:abstractNum w:abstractNumId="57" w15:restartNumberingAfterBreak="0">
+  <w:abstractNum w:abstractNumId="58" w15:restartNumberingAfterBreak="0">
     <w:nsid w:val="65182821"/>
     <w:multiLevelType w:val="multilevel"/>
     <w:tmpl w:val="52027ECC"/>
@@ -13574,7 +14005,7 @@
       </w:rPr>
     </w:lvl>
   </w:abstractNum>
-  <w:abstractNum w:abstractNumId="58" w15:restartNumberingAfterBreak="0">
+  <w:abstractNum w:abstractNumId="59" w15:restartNumberingAfterBreak="0">
     <w:nsid w:val="698A1CAA"/>
     <w:multiLevelType w:val="multilevel"/>
     <w:tmpl w:val="9948E8A8"/>
@@ -13715,7 +14146,7 @@
       </w:rPr>
     </w:lvl>
   </w:abstractNum>
-  <w:abstractNum w:abstractNumId="59" w15:restartNumberingAfterBreak="0">
+  <w:abstractNum w:abstractNumId="60" w15:restartNumberingAfterBreak="0">
     <w:nsid w:val="69E13CCF"/>
     <w:multiLevelType w:val="multilevel"/>
     <w:tmpl w:val="04F0EE26"/>
@@ -13856,7 +14287,7 @@
       </w:rPr>
     </w:lvl>
   </w:abstractNum>
-  <w:abstractNum w:abstractNumId="60" w15:restartNumberingAfterBreak="0">
+  <w:abstractNum w:abstractNumId="61" w15:restartNumberingAfterBreak="0">
     <w:nsid w:val="6A476197"/>
     <w:multiLevelType w:val="multilevel"/>
     <w:tmpl w:val="5594A2D2"/>
@@ -13997,7 +14428,7 @@
       </w:rPr>
     </w:lvl>
   </w:abstractNum>
-  <w:abstractNum w:abstractNumId="61" w15:restartNumberingAfterBreak="0">
+  <w:abstractNum w:abstractNumId="62" w15:restartNumberingAfterBreak="0">
     <w:nsid w:val="6A7E23E1"/>
     <w:multiLevelType w:val="multilevel"/>
     <w:tmpl w:val="618A4CC4"/>
@@ -14138,7 +14569,7 @@
       </w:rPr>
     </w:lvl>
   </w:abstractNum>
-  <w:abstractNum w:abstractNumId="62" w15:restartNumberingAfterBreak="0">
+  <w:abstractNum w:abstractNumId="63" w15:restartNumberingAfterBreak="0">
     <w:nsid w:val="6B6E25BA"/>
     <w:multiLevelType w:val="multilevel"/>
     <w:tmpl w:val="FDEA835A"/>
@@ -14279,7 +14710,7 @@
       </w:rPr>
     </w:lvl>
   </w:abstractNum>
-  <w:abstractNum w:abstractNumId="63" w15:restartNumberingAfterBreak="0">
+  <w:abstractNum w:abstractNumId="64" w15:restartNumberingAfterBreak="0">
     <w:nsid w:val="6C7D4283"/>
     <w:multiLevelType w:val="multilevel"/>
     <w:tmpl w:val="D8D0414E"/>
@@ -14420,7 +14851,7 @@
       </w:rPr>
     </w:lvl>
   </w:abstractNum>
-  <w:abstractNum w:abstractNumId="64" w15:restartNumberingAfterBreak="0">
+  <w:abstractNum w:abstractNumId="65" w15:restartNumberingAfterBreak="0">
     <w:nsid w:val="70011AA9"/>
     <w:multiLevelType w:val="multilevel"/>
     <w:tmpl w:val="E312E0E6"/>
@@ -14561,7 +14992,7 @@
       </w:rPr>
     </w:lvl>
   </w:abstractNum>
-  <w:abstractNum w:abstractNumId="65" w15:restartNumberingAfterBreak="0">
+  <w:abstractNum w:abstractNumId="66" w15:restartNumberingAfterBreak="0">
     <w:nsid w:val="71D00F2F"/>
     <w:multiLevelType w:val="multilevel"/>
     <w:tmpl w:val="87346DB0"/>
@@ -14702,7 +15133,7 @@
       </w:rPr>
     </w:lvl>
   </w:abstractNum>
-  <w:abstractNum w:abstractNumId="66" w15:restartNumberingAfterBreak="0">
+  <w:abstractNum w:abstractNumId="67" w15:restartNumberingAfterBreak="0">
     <w:nsid w:val="71D24E0E"/>
     <w:multiLevelType w:val="multilevel"/>
     <w:tmpl w:val="572468D8"/>
@@ -14843,7 +15274,7 @@
       </w:rPr>
     </w:lvl>
   </w:abstractNum>
-  <w:abstractNum w:abstractNumId="67" w15:restartNumberingAfterBreak="0">
+  <w:abstractNum w:abstractNumId="68" w15:restartNumberingAfterBreak="0">
     <w:nsid w:val="721B464E"/>
     <w:multiLevelType w:val="multilevel"/>
     <w:tmpl w:val="E92CDD14"/>
@@ -14984,7 +15415,7 @@
       </w:rPr>
     </w:lvl>
   </w:abstractNum>
-  <w:abstractNum w:abstractNumId="68" w15:restartNumberingAfterBreak="0">
+  <w:abstractNum w:abstractNumId="69" w15:restartNumberingAfterBreak="0">
     <w:nsid w:val="72B55D26"/>
     <w:multiLevelType w:val="multilevel"/>
     <w:tmpl w:val="873EE58E"/>
@@ -15125,7 +15556,7 @@
       </w:rPr>
     </w:lvl>
   </w:abstractNum>
-  <w:abstractNum w:abstractNumId="69" w15:restartNumberingAfterBreak="0">
+  <w:abstractNum w:abstractNumId="70" w15:restartNumberingAfterBreak="0">
     <w:nsid w:val="7727660F"/>
     <w:multiLevelType w:val="multilevel"/>
     <w:tmpl w:val="224E74B0"/>
@@ -15266,7 +15697,7 @@
       </w:rPr>
     </w:lvl>
   </w:abstractNum>
-  <w:abstractNum w:abstractNumId="70" w15:restartNumberingAfterBreak="0">
+  <w:abstractNum w:abstractNumId="71" w15:restartNumberingAfterBreak="0">
     <w:nsid w:val="79F34295"/>
     <w:multiLevelType w:val="multilevel"/>
     <w:tmpl w:val="2BBC30C0"/>
@@ -15407,7 +15838,7 @@
       </w:rPr>
     </w:lvl>
   </w:abstractNum>
-  <w:abstractNum w:abstractNumId="71" w15:restartNumberingAfterBreak="0">
+  <w:abstractNum w:abstractNumId="72" w15:restartNumberingAfterBreak="0">
     <w:nsid w:val="7A085961"/>
     <w:multiLevelType w:val="multilevel"/>
     <w:tmpl w:val="3D2AE80A"/>
@@ -15548,7 +15979,7 @@
       </w:rPr>
     </w:lvl>
   </w:abstractNum>
-  <w:abstractNum w:abstractNumId="72" w15:restartNumberingAfterBreak="0">
+  <w:abstractNum w:abstractNumId="73" w15:restartNumberingAfterBreak="0">
     <w:nsid w:val="7A305786"/>
     <w:multiLevelType w:val="multilevel"/>
     <w:tmpl w:val="DD2EB97C"/>
@@ -15689,7 +16120,7 @@
       </w:rPr>
     </w:lvl>
   </w:abstractNum>
-  <w:abstractNum w:abstractNumId="73" w15:restartNumberingAfterBreak="0">
+  <w:abstractNum w:abstractNumId="74" w15:restartNumberingAfterBreak="0">
     <w:nsid w:val="7A671BBF"/>
     <w:multiLevelType w:val="multilevel"/>
     <w:tmpl w:val="51627D92"/>
@@ -15830,7 +16261,7 @@
       </w:rPr>
     </w:lvl>
   </w:abstractNum>
-  <w:abstractNum w:abstractNumId="74" w15:restartNumberingAfterBreak="0">
+  <w:abstractNum w:abstractNumId="75" w15:restartNumberingAfterBreak="0">
     <w:nsid w:val="7A7C44B5"/>
     <w:multiLevelType w:val="multilevel"/>
     <w:tmpl w:val="4AFCF6E6"/>
@@ -15971,7 +16402,7 @@
       </w:rPr>
     </w:lvl>
   </w:abstractNum>
-  <w:abstractNum w:abstractNumId="75" w15:restartNumberingAfterBreak="0">
+  <w:abstractNum w:abstractNumId="76" w15:restartNumberingAfterBreak="0">
     <w:nsid w:val="7F181E7C"/>
     <w:multiLevelType w:val="multilevel"/>
     <w:tmpl w:val="47FE2980"/>
@@ -16113,112 +16544,112 @@
     </w:lvl>
   </w:abstractNum>
   <w:num w:numId="1" w16cid:durableId="1085568012">
-    <w:abstractNumId w:val="28"/>
+    <w:abstractNumId w:val="29"/>
   </w:num>
   <w:num w:numId="2" w16cid:durableId="1200556257">
-    <w:abstractNumId w:val="70"/>
+    <w:abstractNumId w:val="71"/>
   </w:num>
   <w:num w:numId="3" w16cid:durableId="1297446532">
-    <w:abstractNumId w:val="47"/>
+    <w:abstractNumId w:val="48"/>
   </w:num>
   <w:num w:numId="4" w16cid:durableId="1893037830">
     <w:abstractNumId w:val="9"/>
   </w:num>
   <w:num w:numId="5" w16cid:durableId="1650789132">
-    <w:abstractNumId w:val="26"/>
+    <w:abstractNumId w:val="27"/>
   </w:num>
   <w:num w:numId="6" w16cid:durableId="1930888968">
     <w:abstractNumId w:val="12"/>
   </w:num>
   <w:num w:numId="7" w16cid:durableId="2058313242">
-    <w:abstractNumId w:val="66"/>
+    <w:abstractNumId w:val="67"/>
   </w:num>
   <w:num w:numId="8" w16cid:durableId="1690451697">
-    <w:abstractNumId w:val="52"/>
+    <w:abstractNumId w:val="53"/>
   </w:num>
   <w:num w:numId="9" w16cid:durableId="1507404571">
-    <w:abstractNumId w:val="40"/>
+    <w:abstractNumId w:val="41"/>
   </w:num>
   <w:num w:numId="10" w16cid:durableId="1562012687">
-    <w:abstractNumId w:val="74"/>
+    <w:abstractNumId w:val="75"/>
   </w:num>
   <w:num w:numId="11" w16cid:durableId="1269197291">
-    <w:abstractNumId w:val="27"/>
+    <w:abstractNumId w:val="28"/>
   </w:num>
   <w:num w:numId="12" w16cid:durableId="712580991">
-    <w:abstractNumId w:val="15"/>
+    <w:abstractNumId w:val="16"/>
   </w:num>
   <w:num w:numId="13" w16cid:durableId="206187635">
-    <w:abstractNumId w:val="75"/>
+    <w:abstractNumId w:val="76"/>
   </w:num>
   <w:num w:numId="14" w16cid:durableId="1715614692">
-    <w:abstractNumId w:val="50"/>
+    <w:abstractNumId w:val="51"/>
   </w:num>
   <w:num w:numId="15" w16cid:durableId="2022507287">
-    <w:abstractNumId w:val="62"/>
+    <w:abstractNumId w:val="63"/>
   </w:num>
   <w:num w:numId="16" w16cid:durableId="1256788225">
-    <w:abstractNumId w:val="49"/>
+    <w:abstractNumId w:val="50"/>
   </w:num>
   <w:num w:numId="17" w16cid:durableId="2089568730">
     <w:abstractNumId w:val="8"/>
   </w:num>
   <w:num w:numId="18" w16cid:durableId="2092385984">
-    <w:abstractNumId w:val="33"/>
+    <w:abstractNumId w:val="34"/>
   </w:num>
   <w:num w:numId="19" w16cid:durableId="2000117154">
     <w:abstractNumId w:val="2"/>
   </w:num>
   <w:num w:numId="20" w16cid:durableId="1784037570">
-    <w:abstractNumId w:val="57"/>
+    <w:abstractNumId w:val="58"/>
   </w:num>
   <w:num w:numId="21" w16cid:durableId="510265222">
-    <w:abstractNumId w:val="46"/>
+    <w:abstractNumId w:val="47"/>
   </w:num>
   <w:num w:numId="22" w16cid:durableId="1573079520">
-    <w:abstractNumId w:val="21"/>
+    <w:abstractNumId w:val="22"/>
   </w:num>
   <w:num w:numId="23" w16cid:durableId="1706321161">
-    <w:abstractNumId w:val="60"/>
+    <w:abstractNumId w:val="61"/>
   </w:num>
   <w:num w:numId="24" w16cid:durableId="1556697570">
-    <w:abstractNumId w:val="51"/>
+    <w:abstractNumId w:val="52"/>
   </w:num>
   <w:num w:numId="25" w16cid:durableId="360590090">
-    <w:abstractNumId w:val="41"/>
+    <w:abstractNumId w:val="42"/>
   </w:num>
   <w:num w:numId="26" w16cid:durableId="1245145377">
-    <w:abstractNumId w:val="23"/>
+    <w:abstractNumId w:val="24"/>
   </w:num>
   <w:num w:numId="27" w16cid:durableId="1886289667">
     <w:abstractNumId w:val="1"/>
   </w:num>
   <w:num w:numId="28" w16cid:durableId="1948079405">
-    <w:abstractNumId w:val="31"/>
+    <w:abstractNumId w:val="32"/>
   </w:num>
   <w:num w:numId="29" w16cid:durableId="2043091873">
+    <w:abstractNumId w:val="74"/>
+  </w:num>
+  <w:num w:numId="30" w16cid:durableId="666833813">
+    <w:abstractNumId w:val="20"/>
+  </w:num>
+  <w:num w:numId="31" w16cid:durableId="1941179008">
+    <w:abstractNumId w:val="69"/>
+  </w:num>
+  <w:num w:numId="32" w16cid:durableId="90049587">
+    <w:abstractNumId w:val="68"/>
+  </w:num>
+  <w:num w:numId="33" w16cid:durableId="1144735616">
     <w:abstractNumId w:val="73"/>
   </w:num>
-  <w:num w:numId="30" w16cid:durableId="666833813">
-    <w:abstractNumId w:val="19"/>
-  </w:num>
-  <w:num w:numId="31" w16cid:durableId="1941179008">
-    <w:abstractNumId w:val="68"/>
-  </w:num>
-  <w:num w:numId="32" w16cid:durableId="90049587">
-    <w:abstractNumId w:val="67"/>
-  </w:num>
-  <w:num w:numId="33" w16cid:durableId="1144735616">
-    <w:abstractNumId w:val="72"/>
-  </w:num>
   <w:num w:numId="34" w16cid:durableId="1274096809">
-    <w:abstractNumId w:val="35"/>
+    <w:abstractNumId w:val="36"/>
   </w:num>
   <w:num w:numId="35" w16cid:durableId="354040177">
-    <w:abstractNumId w:val="63"/>
+    <w:abstractNumId w:val="64"/>
   </w:num>
   <w:num w:numId="36" w16cid:durableId="1648514218">
-    <w:abstractNumId w:val="56"/>
+    <w:abstractNumId w:val="57"/>
   </w:num>
   <w:num w:numId="37" w16cid:durableId="1041632090">
     <w:abstractNumId w:val="13"/>
@@ -16227,100 +16658,100 @@
     <w:abstractNumId w:val="10"/>
   </w:num>
   <w:num w:numId="39" w16cid:durableId="1587032661">
-    <w:abstractNumId w:val="71"/>
+    <w:abstractNumId w:val="72"/>
   </w:num>
   <w:num w:numId="40" w16cid:durableId="632751706">
+    <w:abstractNumId w:val="31"/>
+  </w:num>
+  <w:num w:numId="41" w16cid:durableId="1265309965">
+    <w:abstractNumId w:val="55"/>
+  </w:num>
+  <w:num w:numId="42" w16cid:durableId="1086875565">
+    <w:abstractNumId w:val="49"/>
+  </w:num>
+  <w:num w:numId="43" w16cid:durableId="499927576">
+    <w:abstractNumId w:val="38"/>
+  </w:num>
+  <w:num w:numId="44" w16cid:durableId="1063718523">
+    <w:abstractNumId w:val="17"/>
+  </w:num>
+  <w:num w:numId="45" w16cid:durableId="834537731">
+    <w:abstractNumId w:val="21"/>
+  </w:num>
+  <w:num w:numId="46" w16cid:durableId="1863083713">
+    <w:abstractNumId w:val="19"/>
+  </w:num>
+  <w:num w:numId="47" w16cid:durableId="1389306492">
+    <w:abstractNumId w:val="40"/>
+  </w:num>
+  <w:num w:numId="48" w16cid:durableId="909923951">
+    <w:abstractNumId w:val="33"/>
+  </w:num>
+  <w:num w:numId="49" w16cid:durableId="514852706">
+    <w:abstractNumId w:val="23"/>
+  </w:num>
+  <w:num w:numId="50" w16cid:durableId="1686516759">
+    <w:abstractNumId w:val="60"/>
+  </w:num>
+  <w:num w:numId="51" w16cid:durableId="284771565">
     <w:abstractNumId w:val="30"/>
   </w:num>
-  <w:num w:numId="41" w16cid:durableId="1265309965">
-    <w:abstractNumId w:val="54"/>
+  <w:num w:numId="52" w16cid:durableId="161969786">
+    <w:abstractNumId w:val="15"/>
   </w:num>
-  <w:num w:numId="42" w16cid:durableId="1086875565">
-    <w:abstractNumId w:val="48"/>
-  </w:num>
-  <w:num w:numId="43" w16cid:durableId="499927576">
-    <w:abstractNumId w:val="37"/>
-  </w:num>
-  <w:num w:numId="44" w16cid:durableId="1063718523">
-    <w:abstractNumId w:val="16"/>
-  </w:num>
-  <w:num w:numId="45" w16cid:durableId="834537731">
-    <w:abstractNumId w:val="20"/>
-  </w:num>
-  <w:num w:numId="46" w16cid:durableId="1863083713">
+  <w:num w:numId="53" w16cid:durableId="134177346">
     <w:abstractNumId w:val="18"/>
   </w:num>
-  <w:num w:numId="47" w16cid:durableId="1389306492">
-    <w:abstractNumId w:val="39"/>
-  </w:num>
-  <w:num w:numId="48" w16cid:durableId="909923951">
-    <w:abstractNumId w:val="32"/>
-  </w:num>
-  <w:num w:numId="49" w16cid:durableId="514852706">
-    <w:abstractNumId w:val="22"/>
-  </w:num>
-  <w:num w:numId="50" w16cid:durableId="1686516759">
-    <w:abstractNumId w:val="59"/>
-  </w:num>
-  <w:num w:numId="51" w16cid:durableId="284771565">
-    <w:abstractNumId w:val="29"/>
-  </w:num>
-  <w:num w:numId="52" w16cid:durableId="161969786">
-    <w:abstractNumId w:val="14"/>
-  </w:num>
-  <w:num w:numId="53" w16cid:durableId="134177346">
-    <w:abstractNumId w:val="17"/>
-  </w:num>
   <w:num w:numId="54" w16cid:durableId="977953900">
-    <w:abstractNumId w:val="45"/>
+    <w:abstractNumId w:val="46"/>
   </w:num>
   <w:num w:numId="55" w16cid:durableId="1104031812">
     <w:abstractNumId w:val="4"/>
   </w:num>
   <w:num w:numId="56" w16cid:durableId="1884512223">
-    <w:abstractNumId w:val="44"/>
+    <w:abstractNumId w:val="45"/>
   </w:num>
   <w:num w:numId="57" w16cid:durableId="1209416090">
     <w:abstractNumId w:val="5"/>
   </w:num>
   <w:num w:numId="58" w16cid:durableId="327877089">
-    <w:abstractNumId w:val="38"/>
+    <w:abstractNumId w:val="39"/>
   </w:num>
   <w:num w:numId="59" w16cid:durableId="1025904533">
-    <w:abstractNumId w:val="65"/>
+    <w:abstractNumId w:val="66"/>
   </w:num>
   <w:num w:numId="60" w16cid:durableId="15429813">
     <w:abstractNumId w:val="7"/>
   </w:num>
   <w:num w:numId="61" w16cid:durableId="299581080">
-    <w:abstractNumId w:val="43"/>
+    <w:abstractNumId w:val="44"/>
   </w:num>
   <w:num w:numId="62" w16cid:durableId="2131431116">
-    <w:abstractNumId w:val="69"/>
+    <w:abstractNumId w:val="70"/>
   </w:num>
   <w:num w:numId="63" w16cid:durableId="1777795117">
-    <w:abstractNumId w:val="64"/>
+    <w:abstractNumId w:val="65"/>
   </w:num>
   <w:num w:numId="64" w16cid:durableId="1730304045">
-    <w:abstractNumId w:val="25"/>
+    <w:abstractNumId w:val="26"/>
   </w:num>
   <w:num w:numId="65" w16cid:durableId="289013979">
-    <w:abstractNumId w:val="61"/>
+    <w:abstractNumId w:val="62"/>
   </w:num>
   <w:num w:numId="66" w16cid:durableId="2144737472">
-    <w:abstractNumId w:val="34"/>
+    <w:abstractNumId w:val="35"/>
   </w:num>
   <w:num w:numId="67" w16cid:durableId="886768801">
     <w:abstractNumId w:val="11"/>
   </w:num>
   <w:num w:numId="68" w16cid:durableId="1070495444">
-    <w:abstractNumId w:val="24"/>
+    <w:abstractNumId w:val="25"/>
   </w:num>
   <w:num w:numId="69" w16cid:durableId="1942954038">
-    <w:abstractNumId w:val="36"/>
+    <w:abstractNumId w:val="37"/>
   </w:num>
   <w:num w:numId="70" w16cid:durableId="1745223785">
-    <w:abstractNumId w:val="42"/>
+    <w:abstractNumId w:val="43"/>
   </w:num>
   <w:num w:numId="71" w16cid:durableId="2018800453">
     <w:abstractNumId w:val="0"/>
@@ -16329,16 +16760,19 @@
     <w:abstractNumId w:val="3"/>
   </w:num>
   <w:num w:numId="73" w16cid:durableId="923683590">
-    <w:abstractNumId w:val="58"/>
+    <w:abstractNumId w:val="59"/>
   </w:num>
   <w:num w:numId="74" w16cid:durableId="1459883057">
     <w:abstractNumId w:val="6"/>
   </w:num>
   <w:num w:numId="75" w16cid:durableId="1420560523">
-    <w:abstractNumId w:val="53"/>
+    <w:abstractNumId w:val="54"/>
   </w:num>
   <w:num w:numId="76" w16cid:durableId="90113">
-    <w:abstractNumId w:val="55"/>
+    <w:abstractNumId w:val="56"/>
+  </w:num>
+  <w:num w:numId="77" w16cid:durableId="1180119100">
+    <w:abstractNumId w:val="14"/>
   </w:num>
   <w:numIdMacAtCleanup w:val="76"/>
 </w:numbering>
@@ -16798,6 +17232,20 @@
       <w:contextualSpacing/>
     </w:pPr>
   </w:style>
+  <w:style w:type="paragraph" w:customStyle="1" w:styleId="root-block-node">
+    <w:name w:val="root-block-node"/>
+    <w:basedOn w:val="Normal"/>
+    <w:rsid w:val="006A0BCB"/>
+    <w:pPr>
+      <w:spacing w:before="100" w:beforeAutospacing="1" w:after="100" w:afterAutospacing="1" w:line="240" w:lineRule="auto"/>
+    </w:pPr>
+    <w:rPr>
+      <w:rFonts w:ascii="Times New Roman" w:eastAsia="Times New Roman" w:hAnsi="Times New Roman" w:cs="Times New Roman"/>
+      <w:sz w:val="24"/>
+      <w:szCs w:val="24"/>
+      <w:lang w:eastAsia="sv-SE"/>
+    </w:rPr>
+  </w:style>
 </w:styles>
 </file>
 
@@ -17097,21 +17545,6 @@
 </file>
 
 <file path=customXml/item1.xml><?xml version="1.0" encoding="utf-8"?>
-<p:properties xmlns:p="http://schemas.microsoft.com/office/2006/metadata/properties" xmlns:xsi="http://www.w3.org/2001/XMLSchema-instance" xmlns:pc="http://schemas.microsoft.com/office/infopath/2007/PartnerControls">
-  <documentManagement/>
-</p:properties>
-</file>
-
-<file path=customXml/item2.xml><?xml version="1.0" encoding="utf-8"?>
-<?mso-contentType ?>
-<FormTemplates xmlns="http://schemas.microsoft.com/sharepoint/v3/contenttype/forms">
-  <Display>DocumentLibraryForm</Display>
-  <Edit>DocumentLibraryForm</Edit>
-  <New>DocumentLibraryForm</New>
-</FormTemplates>
-</file>
-
-<file path=customXml/item3.xml><?xml version="1.0" encoding="utf-8"?>
 <ct:contentTypeSchema xmlns:ct="http://schemas.microsoft.com/office/2006/metadata/contentType" xmlns:ma="http://schemas.microsoft.com/office/2006/metadata/properties/metaAttributes" ct:_="" ma:_="" ma:contentTypeName="dokument" ma:contentTypeID="0x01010085169BDDDCE5FA40858D593542748C08" ma:contentTypeVersion="7" ma:contentTypeDescription="Skapa ett nytt dokument." ma:contentTypeScope="" ma:versionID="6e947541df79dcc123a4c06eba3bcce5">
   <xsd:schema xmlns:xsd="http://www.w3.org/2001/XMLSchema" xmlns:xs="http://www.w3.org/2001/XMLSchema" xmlns:p="http://schemas.microsoft.com/office/2006/metadata/properties" xmlns:ns3="7bbe0fff-f0bb-4570-8fb1-9cec1efb75f9" xmlns:ns4="af338136-41c2-4098-80b1-be2e0e459407" targetNamespace="http://schemas.microsoft.com/office/2006/metadata/properties" ma:root="true" ma:fieldsID="2595bac3318f68cbbdbcc073149c955d" ns3:_="" ns4:_="">
     <xsd:import namespace="7bbe0fff-f0bb-4570-8fb1-9cec1efb75f9"/>
@@ -17296,24 +17729,22 @@
 </ct:contentTypeSchema>
 </file>
 
-<file path=customXml/itemProps1.xml><?xml version="1.0" encoding="utf-8"?>
-<ds:datastoreItem xmlns:ds="http://schemas.openxmlformats.org/officeDocument/2006/customXml" ds:itemID="{0A21FEE3-5398-4289-9BF3-F2864FA91257}">
-  <ds:schemaRefs>
-    <ds:schemaRef ds:uri="http://schemas.microsoft.com/office/2006/metadata/properties"/>
-    <ds:schemaRef ds:uri="http://schemas.microsoft.com/office/infopath/2007/PartnerControls"/>
-  </ds:schemaRefs>
-</ds:datastoreItem>
+<file path=customXml/item2.xml><?xml version="1.0" encoding="utf-8"?>
+<?mso-contentType ?>
+<FormTemplates xmlns="http://schemas.microsoft.com/sharepoint/v3/contenttype/forms">
+  <Display>DocumentLibraryForm</Display>
+  <Edit>DocumentLibraryForm</Edit>
+  <New>DocumentLibraryForm</New>
+</FormTemplates>
 </file>
 
-<file path=customXml/itemProps2.xml><?xml version="1.0" encoding="utf-8"?>
-<ds:datastoreItem xmlns:ds="http://schemas.openxmlformats.org/officeDocument/2006/customXml" ds:itemID="{8BA1155A-9B98-40BE-9E6E-801F31864C67}">
-  <ds:schemaRefs>
-    <ds:schemaRef ds:uri="http://schemas.microsoft.com/sharepoint/v3/contenttype/forms"/>
-  </ds:schemaRefs>
-</ds:datastoreItem>
+<file path=customXml/item3.xml><?xml version="1.0" encoding="utf-8"?>
+<p:properties xmlns:p="http://schemas.microsoft.com/office/2006/metadata/properties" xmlns:xsi="http://www.w3.org/2001/XMLSchema-instance" xmlns:pc="http://schemas.microsoft.com/office/infopath/2007/PartnerControls">
+  <documentManagement/>
+</p:properties>
 </file>
 
-<file path=customXml/itemProps3.xml><?xml version="1.0" encoding="utf-8"?>
+<file path=customXml/itemProps1.xml><?xml version="1.0" encoding="utf-8"?>
 <ds:datastoreItem xmlns:ds="http://schemas.openxmlformats.org/officeDocument/2006/customXml" ds:itemID="{0862DC1B-7751-47F1-BCA3-F04C8AEF6ABA}">
   <ds:schemaRefs>
     <ds:schemaRef ds:uri="http://schemas.microsoft.com/office/2006/metadata/contentType"/>
@@ -17330,4 +17761,21 @@
     <ds:schemaRef ds:uri="http://schemas.microsoft.com/internal/obd"/>
   </ds:schemaRefs>
 </ds:datastoreItem>
+</file>
+
+<file path=customXml/itemProps2.xml><?xml version="1.0" encoding="utf-8"?>
+<ds:datastoreItem xmlns:ds="http://schemas.openxmlformats.org/officeDocument/2006/customXml" ds:itemID="{8BA1155A-9B98-40BE-9E6E-801F31864C67}">
+  <ds:schemaRefs>
+    <ds:schemaRef ds:uri="http://schemas.microsoft.com/sharepoint/v3/contenttype/forms"/>
+  </ds:schemaRefs>
+</ds:datastoreItem>
+</file>
+
+<file path=customXml/itemProps3.xml><?xml version="1.0" encoding="utf-8"?>
+<ds:datastoreItem xmlns:ds="http://schemas.openxmlformats.org/officeDocument/2006/customXml" ds:itemID="{0A21FEE3-5398-4289-9BF3-F2864FA91257}">
+  <ds:schemaRefs>
+    <ds:schemaRef ds:uri="http://schemas.microsoft.com/office/2006/metadata/properties"/>
+    <ds:schemaRef ds:uri="http://schemas.microsoft.com/office/infopath/2007/PartnerControls"/>
+  </ds:schemaRefs>
+</ds:datastoreItem>
 </file>
</xml_diff>